<commit_message>
Username and email check during registration + readme modified
</commit_message>
<xml_diff>
--- a/g07_d01_readme.docx
+++ b/g07_d01_readme.docx
@@ -16,7 +16,12 @@
       </w:r>
       <w:r>
         <w:br/>
-        <w:t>First Submission README</w:t>
+      </w:r>
+      <w:r>
+        <w:t>Second</w:t>
+      </w:r>
+      <w:r>
+        <w:t xml:space="preserve"> Submission README</w:t>
       </w:r>
     </w:p>
     <w:p>
@@ -40,7 +45,15 @@
         <w:spacing w:after="0"/>
       </w:pPr>
       <w:r>
-        <w:t>Jiang Weimin (2301083)</w:t>
+        <w:t xml:space="preserve">Jiang </w:t>
+      </w:r>
+      <w:proofErr w:type="spellStart"/>
+      <w:r>
+        <w:t>Weimin</w:t>
+      </w:r>
+      <w:proofErr w:type="spellEnd"/>
+      <w:r>
+        <w:t xml:space="preserve"> (2301083)</w:t>
       </w:r>
     </w:p>
     <w:p>
@@ -79,8 +92,13 @@
       <w:pPr>
         <w:spacing w:after="0"/>
       </w:pPr>
-      <w:r>
-        <w:t>Joween Ang (2301093)</w:t>
+      <w:proofErr w:type="spellStart"/>
+      <w:r>
+        <w:t>Joween</w:t>
+      </w:r>
+      <w:proofErr w:type="spellEnd"/>
+      <w:r>
+        <w:t xml:space="preserve"> Ang (2301093)</w:t>
       </w:r>
     </w:p>
     <w:p>
@@ -100,8 +118,29 @@
       </w:r>
     </w:p>
     <w:p>
-      <w:r>
-        <w:t>LearnZenith is a Learning Management System (LMS) built using Java and the Spring Boot Framework. It utilises Thymeleaf as the HTML Template Engine. It is connected to an Azure MySQL server for databases services and Azure Blob for file storage.</w:t>
+      <w:proofErr w:type="spellStart"/>
+      <w:r>
+        <w:t>LearnZenith</w:t>
+      </w:r>
+      <w:proofErr w:type="spellEnd"/>
+      <w:r>
+        <w:t xml:space="preserve"> is a Learning Management System (LMS) built using Java and the Spring Boot Framework. It utilises </w:t>
+      </w:r>
+      <w:proofErr w:type="spellStart"/>
+      <w:r>
+        <w:t>Thymeleaf</w:t>
+      </w:r>
+      <w:proofErr w:type="spellEnd"/>
+      <w:r>
+        <w:t xml:space="preserve"> as the HTML Template Engine. It </w:t>
+      </w:r>
+      <w:proofErr w:type="gramStart"/>
+      <w:r>
+        <w:t>is connected</w:t>
+      </w:r>
+      <w:proofErr w:type="gramEnd"/>
+      <w:r>
+        <w:t xml:space="preserve"> to an Azure MySQL server for databases services and Azure Blob for file storage.</w:t>
       </w:r>
     </w:p>
     <w:p>
@@ -153,8 +192,13 @@
         </w:numPr>
       </w:pPr>
       <w:r>
-        <w:t>Ensure that maven has been properly installed</w:t>
-      </w:r>
+        <w:t xml:space="preserve">Ensure that maven has been properly </w:t>
+      </w:r>
+      <w:proofErr w:type="gramStart"/>
+      <w:r>
+        <w:t>installed</w:t>
+      </w:r>
+      <w:proofErr w:type="gramEnd"/>
     </w:p>
     <w:p>
       <w:pPr>
@@ -165,8 +209,21 @@
         </w:numPr>
       </w:pPr>
       <w:r>
-        <w:t>Run `mvn -version` to verify your maven installation</w:t>
-      </w:r>
+        <w:t>Run `</w:t>
+      </w:r>
+      <w:proofErr w:type="spellStart"/>
+      <w:r>
+        <w:t>mvn</w:t>
+      </w:r>
+      <w:proofErr w:type="spellEnd"/>
+      <w:r>
+        <w:t xml:space="preserve"> -version` to verify your maven </w:t>
+      </w:r>
+      <w:proofErr w:type="gramStart"/>
+      <w:r>
+        <w:t>installation</w:t>
+      </w:r>
+      <w:proofErr w:type="gramEnd"/>
     </w:p>
     <w:p>
       <w:pPr>
@@ -189,8 +246,13 @@
         </w:numPr>
       </w:pPr>
       <w:r>
-        <w:t>Navigate to the unzipped folder</w:t>
-      </w:r>
+        <w:t xml:space="preserve">Navigate to the unzipped </w:t>
+      </w:r>
+      <w:proofErr w:type="gramStart"/>
+      <w:r>
+        <w:t>folder</w:t>
+      </w:r>
+      <w:proofErr w:type="gramEnd"/>
     </w:p>
     <w:p>
       <w:pPr>
@@ -200,9 +262,19 @@
           <w:numId w:val="2"/>
         </w:numPr>
       </w:pPr>
-      <w:r>
-        <w:t>Your working directory should be in the same folder as pom.xml</w:t>
-      </w:r>
+      <w:proofErr w:type="spellStart"/>
+      <w:r>
+        <w:t>Your</w:t>
+      </w:r>
+      <w:proofErr w:type="spellEnd"/>
+      <w:r>
+        <w:t xml:space="preserve"> working directory should be in the same folder as </w:t>
+      </w:r>
+      <w:proofErr w:type="gramStart"/>
+      <w:r>
+        <w:t>pom.xml</w:t>
+      </w:r>
+      <w:proofErr w:type="gramEnd"/>
     </w:p>
     <w:p>
       <w:pPr>
@@ -216,8 +288,21 @@
         <w:t>Run</w:t>
       </w:r>
       <w:r>
-        <w:t xml:space="preserve"> `mvn install` to install and build our application dependencies</w:t>
-      </w:r>
+        <w:t xml:space="preserve"> `</w:t>
+      </w:r>
+      <w:proofErr w:type="spellStart"/>
+      <w:r>
+        <w:t>mvn</w:t>
+      </w:r>
+      <w:proofErr w:type="spellEnd"/>
+      <w:r>
+        <w:t xml:space="preserve"> install` to install and build our application </w:t>
+      </w:r>
+      <w:proofErr w:type="gramStart"/>
+      <w:r>
+        <w:t>dependencies</w:t>
+      </w:r>
+      <w:proofErr w:type="gramEnd"/>
     </w:p>
     <w:p>
       <w:pPr>
@@ -228,11 +313,24 @@
         </w:numPr>
       </w:pPr>
       <w:r>
-        <w:t xml:space="preserve">You can also do `mvn clean install` to </w:t>
-      </w:r>
-      <w:r>
-        <w:t>build from a clean slate</w:t>
-      </w:r>
+        <w:t>You can also do `</w:t>
+      </w:r>
+      <w:proofErr w:type="spellStart"/>
+      <w:r>
+        <w:t>mvn</w:t>
+      </w:r>
+      <w:proofErr w:type="spellEnd"/>
+      <w:r>
+        <w:t xml:space="preserve"> clean install` to </w:t>
+      </w:r>
+      <w:r>
+        <w:t xml:space="preserve">build from a clean </w:t>
+      </w:r>
+      <w:proofErr w:type="gramStart"/>
+      <w:r>
+        <w:t>slate</w:t>
+      </w:r>
+      <w:proofErr w:type="gramEnd"/>
     </w:p>
     <w:p>
       <w:pPr>
@@ -243,7 +341,28 @@
         </w:numPr>
       </w:pPr>
       <w:r>
-        <w:t>Run `mvn spring-boot:run` to start running the application</w:t>
+        <w:t>Run `</w:t>
+      </w:r>
+      <w:proofErr w:type="spellStart"/>
+      <w:r>
+        <w:t>mvn</w:t>
+      </w:r>
+      <w:proofErr w:type="spellEnd"/>
+      <w:r>
+        <w:t xml:space="preserve"> </w:t>
+      </w:r>
+      <w:proofErr w:type="spellStart"/>
+      <w:r>
+        <w:t>spring-</w:t>
+      </w:r>
+      <w:proofErr w:type="gramStart"/>
+      <w:r>
+        <w:t>boot:run</w:t>
+      </w:r>
+      <w:proofErr w:type="spellEnd"/>
+      <w:proofErr w:type="gramEnd"/>
+      <w:r>
+        <w:t>` to start running the application</w:t>
       </w:r>
     </w:p>
     <w:p>
@@ -261,8 +380,13 @@
         <w:t>java -jar target/csc1106-0.0.1-SNAPSHOT.jar</w:t>
       </w:r>
       <w:r>
-        <w:t>` to run the application using the jar file generated in the previous step</w:t>
-      </w:r>
+        <w:t xml:space="preserve">` to run the application using the jar file generated in the previous </w:t>
+      </w:r>
+      <w:proofErr w:type="gramStart"/>
+      <w:r>
+        <w:t>step</w:t>
+      </w:r>
+      <w:proofErr w:type="gramEnd"/>
     </w:p>
     <w:p>
       <w:pPr>
@@ -273,16 +397,112 @@
         </w:numPr>
       </w:pPr>
       <w:r>
-        <w:t>Once there is the “Application Started” message, open your web browser and go to `localhost:8080`</w:t>
-      </w:r>
-    </w:p>
-    <w:p/>
+        <w:t xml:space="preserve">Once there is the “Application Started” message, open your web </w:t>
+      </w:r>
+      <w:proofErr w:type="gramStart"/>
+      <w:r>
+        <w:t>browser</w:t>
+      </w:r>
+      <w:proofErr w:type="gramEnd"/>
+      <w:r>
+        <w:t xml:space="preserve"> and go to `localhost:8080`</w:t>
+      </w:r>
+    </w:p>
     <w:p>
       <w:r>
         <w:t>Feel free to create an account on the website and start using our application.</w:t>
       </w:r>
     </w:p>
-    <w:p/>
+    <w:p>
+      <w:r>
+        <w:t xml:space="preserve">For Student &amp; Instructors accounts, you can use the regular registration portal. </w:t>
+      </w:r>
+    </w:p>
+    <w:p>
+      <w:r>
+        <w:t>For Staff/Admin accounts, go to localhost:8080/staff/</w:t>
+      </w:r>
+      <w:proofErr w:type="gramStart"/>
+      <w:r>
+        <w:t>register</w:t>
+      </w:r>
+      <w:proofErr w:type="gramEnd"/>
+    </w:p>
+    <w:p>
+      <w:r>
+        <w:t>Alternatively, y</w:t>
+      </w:r>
+      <w:r>
+        <w:t xml:space="preserve">ou can also use these </w:t>
+      </w:r>
+      <w:r>
+        <w:t xml:space="preserve">existing </w:t>
+      </w:r>
+      <w:r>
+        <w:t>example accounts</w:t>
+      </w:r>
+      <w:r>
+        <w:t xml:space="preserve"> to log in</w:t>
+      </w:r>
+      <w:r>
+        <w:t>:</w:t>
+      </w:r>
+    </w:p>
+    <w:p>
+      <w:pPr>
+        <w:pStyle w:val="ListParagraph"/>
+        <w:numPr>
+          <w:ilvl w:val="0"/>
+          <w:numId w:val="3"/>
+        </w:numPr>
+      </w:pPr>
+      <w:r>
+        <w:t xml:space="preserve">Student -&gt; </w:t>
+      </w:r>
+    </w:p>
+    <w:p>
+      <w:pPr>
+        <w:pStyle w:val="ListParagraph"/>
+        <w:numPr>
+          <w:ilvl w:val="0"/>
+          <w:numId w:val="3"/>
+        </w:numPr>
+      </w:pPr>
+      <w:r>
+        <w:t xml:space="preserve">Instructor -&gt; </w:t>
+      </w:r>
+    </w:p>
+    <w:p>
+      <w:pPr>
+        <w:pStyle w:val="ListParagraph"/>
+        <w:numPr>
+          <w:ilvl w:val="0"/>
+          <w:numId w:val="3"/>
+        </w:numPr>
+      </w:pPr>
+      <w:r>
+        <w:t xml:space="preserve">Admin -&gt; </w:t>
+      </w:r>
+      <w:proofErr w:type="spellStart"/>
+      <w:proofErr w:type="gramStart"/>
+      <w:r>
+        <w:t>admin@gmail.com:admin</w:t>
+      </w:r>
+      <w:proofErr w:type="spellEnd"/>
+      <w:proofErr w:type="gramEnd"/>
+    </w:p>
+    <w:p>
+      <w:pPr>
+        <w:pStyle w:val="ListParagraph"/>
+        <w:numPr>
+          <w:ilvl w:val="0"/>
+          <w:numId w:val="3"/>
+        </w:numPr>
+      </w:pPr>
+      <w:r>
+        <w:t xml:space="preserve">Partner -&gt; </w:t>
+      </w:r>
+    </w:p>
     <w:sectPr>
       <w:type w:val="continuous"/>
       <w:pgSz w:w="11910" w:h="16840"/>
@@ -497,11 +717,103 @@
       </w:rPr>
     </w:lvl>
   </w:abstractNum>
+  <w:abstractNum w:abstractNumId="2" w15:restartNumberingAfterBreak="0">
+    <w:nsid w:val="6ACC6478"/>
+    <w:multiLevelType w:val="hybridMultilevel"/>
+    <w:tmpl w:val="318ADB84"/>
+    <w:lvl w:ilvl="0" w:tplc="48090011">
+      <w:start w:val="1"/>
+      <w:numFmt w:val="decimal"/>
+      <w:lvlText w:val="%1)"/>
+      <w:lvlJc w:val="left"/>
+      <w:pPr>
+        <w:ind w:left="720" w:hanging="360"/>
+      </w:pPr>
+      <w:rPr>
+        <w:rFonts w:hint="default"/>
+      </w:rPr>
+    </w:lvl>
+    <w:lvl w:ilvl="1" w:tplc="48090019" w:tentative="1">
+      <w:start w:val="1"/>
+      <w:numFmt w:val="lowerLetter"/>
+      <w:lvlText w:val="%2."/>
+      <w:lvlJc w:val="left"/>
+      <w:pPr>
+        <w:ind w:left="1440" w:hanging="360"/>
+      </w:pPr>
+    </w:lvl>
+    <w:lvl w:ilvl="2" w:tplc="4809001B" w:tentative="1">
+      <w:start w:val="1"/>
+      <w:numFmt w:val="lowerRoman"/>
+      <w:lvlText w:val="%3."/>
+      <w:lvlJc w:val="right"/>
+      <w:pPr>
+        <w:ind w:left="2160" w:hanging="180"/>
+      </w:pPr>
+    </w:lvl>
+    <w:lvl w:ilvl="3" w:tplc="4809000F" w:tentative="1">
+      <w:start w:val="1"/>
+      <w:numFmt w:val="decimal"/>
+      <w:lvlText w:val="%4."/>
+      <w:lvlJc w:val="left"/>
+      <w:pPr>
+        <w:ind w:left="2880" w:hanging="360"/>
+      </w:pPr>
+    </w:lvl>
+    <w:lvl w:ilvl="4" w:tplc="48090019" w:tentative="1">
+      <w:start w:val="1"/>
+      <w:numFmt w:val="lowerLetter"/>
+      <w:lvlText w:val="%5."/>
+      <w:lvlJc w:val="left"/>
+      <w:pPr>
+        <w:ind w:left="3600" w:hanging="360"/>
+      </w:pPr>
+    </w:lvl>
+    <w:lvl w:ilvl="5" w:tplc="4809001B" w:tentative="1">
+      <w:start w:val="1"/>
+      <w:numFmt w:val="lowerRoman"/>
+      <w:lvlText w:val="%6."/>
+      <w:lvlJc w:val="right"/>
+      <w:pPr>
+        <w:ind w:left="4320" w:hanging="180"/>
+      </w:pPr>
+    </w:lvl>
+    <w:lvl w:ilvl="6" w:tplc="4809000F" w:tentative="1">
+      <w:start w:val="1"/>
+      <w:numFmt w:val="decimal"/>
+      <w:lvlText w:val="%7."/>
+      <w:lvlJc w:val="left"/>
+      <w:pPr>
+        <w:ind w:left="5040" w:hanging="360"/>
+      </w:pPr>
+    </w:lvl>
+    <w:lvl w:ilvl="7" w:tplc="48090019" w:tentative="1">
+      <w:start w:val="1"/>
+      <w:numFmt w:val="lowerLetter"/>
+      <w:lvlText w:val="%8."/>
+      <w:lvlJc w:val="left"/>
+      <w:pPr>
+        <w:ind w:left="5760" w:hanging="360"/>
+      </w:pPr>
+    </w:lvl>
+    <w:lvl w:ilvl="8" w:tplc="4809001B" w:tentative="1">
+      <w:start w:val="1"/>
+      <w:numFmt w:val="lowerRoman"/>
+      <w:lvlText w:val="%9."/>
+      <w:lvlJc w:val="right"/>
+      <w:pPr>
+        <w:ind w:left="6480" w:hanging="180"/>
+      </w:pPr>
+    </w:lvl>
+  </w:abstractNum>
   <w:num w:numId="1" w16cid:durableId="1670135609">
     <w:abstractNumId w:val="1"/>
   </w:num>
   <w:num w:numId="2" w16cid:durableId="470295969">
     <w:abstractNumId w:val="0"/>
+  </w:num>
+  <w:num w:numId="3" w16cid:durableId="1099368895">
+    <w:abstractNumId w:val="2"/>
   </w:num>
 </w:numbering>
 </file>

</xml_diff>

<commit_message>
Added successful registration message + readme changes
</commit_message>
<xml_diff>
--- a/g07_d01_readme.docx
+++ b/g07_d01_readme.docx
@@ -132,15 +132,7 @@
       </w:r>
       <w:proofErr w:type="spellEnd"/>
       <w:r>
-        <w:t xml:space="preserve"> as the HTML Template Engine. It </w:t>
-      </w:r>
-      <w:proofErr w:type="gramStart"/>
-      <w:r>
-        <w:t>is connected</w:t>
-      </w:r>
-      <w:proofErr w:type="gramEnd"/>
-      <w:r>
-        <w:t xml:space="preserve"> to an Azure MySQL server for databases services and Azure Blob for file storage.</w:t>
+        <w:t xml:space="preserve"> as the HTML Template Engine. It is connected to an Azure MySQL server for databases services and Azure Blob for file storage.</w:t>
       </w:r>
     </w:p>
     <w:p>
@@ -192,13 +184,8 @@
         </w:numPr>
       </w:pPr>
       <w:r>
-        <w:t xml:space="preserve">Ensure that maven has been properly </w:t>
-      </w:r>
-      <w:proofErr w:type="gramStart"/>
-      <w:r>
-        <w:t>installed</w:t>
-      </w:r>
-      <w:proofErr w:type="gramEnd"/>
+        <w:t>Ensure that maven has been properly installed</w:t>
+      </w:r>
     </w:p>
     <w:p>
       <w:pPr>
@@ -217,13 +204,8 @@
       </w:r>
       <w:proofErr w:type="spellEnd"/>
       <w:r>
-        <w:t xml:space="preserve"> -version` to verify your maven </w:t>
-      </w:r>
-      <w:proofErr w:type="gramStart"/>
-      <w:r>
-        <w:t>installation</w:t>
-      </w:r>
-      <w:proofErr w:type="gramEnd"/>
+        <w:t xml:space="preserve"> -version` to verify your maven installation</w:t>
+      </w:r>
     </w:p>
     <w:p>
       <w:pPr>
@@ -246,13 +228,8 @@
         </w:numPr>
       </w:pPr>
       <w:r>
-        <w:t xml:space="preserve">Navigate to the unzipped </w:t>
-      </w:r>
-      <w:proofErr w:type="gramStart"/>
-      <w:r>
-        <w:t>folder</w:t>
-      </w:r>
-      <w:proofErr w:type="gramEnd"/>
+        <w:t>Navigate to the unzipped folder</w:t>
+      </w:r>
     </w:p>
     <w:p>
       <w:pPr>
@@ -268,13 +245,8 @@
       </w:r>
       <w:proofErr w:type="spellEnd"/>
       <w:r>
-        <w:t xml:space="preserve"> working directory should be in the same folder as </w:t>
-      </w:r>
-      <w:proofErr w:type="gramStart"/>
-      <w:r>
-        <w:t>pom.xml</w:t>
-      </w:r>
-      <w:proofErr w:type="gramEnd"/>
+        <w:t xml:space="preserve"> working directory should be in the same folder as pom.xml</w:t>
+      </w:r>
     </w:p>
     <w:p>
       <w:pPr>
@@ -296,13 +268,8 @@
       </w:r>
       <w:proofErr w:type="spellEnd"/>
       <w:r>
-        <w:t xml:space="preserve"> install` to install and build our application </w:t>
-      </w:r>
-      <w:proofErr w:type="gramStart"/>
-      <w:r>
-        <w:t>dependencies</w:t>
-      </w:r>
-      <w:proofErr w:type="gramEnd"/>
+        <w:t xml:space="preserve"> install` to install and build our application dependencies</w:t>
+      </w:r>
     </w:p>
     <w:p>
       <w:pPr>
@@ -324,13 +291,8 @@
         <w:t xml:space="preserve"> clean install` to </w:t>
       </w:r>
       <w:r>
-        <w:t xml:space="preserve">build from a clean </w:t>
-      </w:r>
-      <w:proofErr w:type="gramStart"/>
-      <w:r>
-        <w:t>slate</w:t>
-      </w:r>
-      <w:proofErr w:type="gramEnd"/>
+        <w:t>build from a clean slate</w:t>
+      </w:r>
     </w:p>
     <w:p>
       <w:pPr>
@@ -380,13 +342,8 @@
         <w:t>java -jar target/csc1106-0.0.1-SNAPSHOT.jar</w:t>
       </w:r>
       <w:r>
-        <w:t xml:space="preserve">` to run the application using the jar file generated in the previous </w:t>
-      </w:r>
-      <w:proofErr w:type="gramStart"/>
-      <w:r>
-        <w:t>step</w:t>
-      </w:r>
-      <w:proofErr w:type="gramEnd"/>
+        <w:t>` to run the application using the jar file generated in the previous step</w:t>
+      </w:r>
     </w:p>
     <w:p>
       <w:pPr>
@@ -397,15 +354,7 @@
         </w:numPr>
       </w:pPr>
       <w:r>
-        <w:t xml:space="preserve">Once there is the “Application Started” message, open your web </w:t>
-      </w:r>
-      <w:proofErr w:type="gramStart"/>
-      <w:r>
-        <w:t>browser</w:t>
-      </w:r>
-      <w:proofErr w:type="gramEnd"/>
-      <w:r>
-        <w:t xml:space="preserve"> and go to `localhost:8080`</w:t>
+        <w:t>Once there is the “Application Started” message, open your web browser and go to `localhost:8080`</w:t>
       </w:r>
     </w:p>
     <w:p>
@@ -415,18 +364,11 @@
     </w:p>
     <w:p>
       <w:r>
-        <w:t xml:space="preserve">For Student &amp; Instructors accounts, you can use the regular registration portal. </w:t>
-      </w:r>
-    </w:p>
-    <w:p>
-      <w:r>
-        <w:t>For Staff/Admin accounts, go to localhost:8080/staff/</w:t>
-      </w:r>
-      <w:proofErr w:type="gramStart"/>
-      <w:r>
-        <w:t>register</w:t>
-      </w:r>
-      <w:proofErr w:type="gramEnd"/>
+        <w:t>For Student &amp; Instructors accounts, you can use the regular registration portal. For Staff/Admin accounts, go to localhost:8080/staff/register</w:t>
+      </w:r>
+      <w:r>
+        <w:t xml:space="preserve"> For Partnership account, go to localhost:8080/partnership and apply for an account. An admin/staff would then be needed to approve the Partnership account.</w:t>
+      </w:r>
     </w:p>
     <w:p>
       <w:r>
@@ -459,6 +401,9 @@
       <w:r>
         <w:t xml:space="preserve">Student -&gt; </w:t>
       </w:r>
+      <w:r>
+        <w:t>studenttest@gmail.com:P@ssword1</w:t>
+      </w:r>
     </w:p>
     <w:p>
       <w:pPr>
@@ -470,6 +415,9 @@
       </w:pPr>
       <w:r>
         <w:t xml:space="preserve">Instructor -&gt; </w:t>
+      </w:r>
+      <w:r>
+        <w:t>instructortest@gmail.com:P@ssword1</w:t>
       </w:r>
     </w:p>
     <w:p>

</xml_diff>